<commit_message>
One more resume fix
</commit_message>
<xml_diff>
--- a/TJF_Resume.docx
+++ b/TJF_Resume.docx
@@ -916,7 +916,7 @@
           <w:rFonts w:ascii="Palatino Linotype" w:cs="Palatino Linotype" w:eastAsia="Palatino Linotype" w:hAnsi="Palatino Linotype"/>
           <w:rtl w:val="0"/>
         </w:rPr>
-        <w:t xml:space="preserve">Established agile processes and rituals; managed and configured Jira; delivered quarterly velocity retrospectives and </w:t>
+        <w:t xml:space="preserve">Established agile processes and rituals; managed and configured Jira; delivered weekly release reports and quarterly velocity retrospectives</w:t>
       </w:r>
       <w:r>
         <w:rPr>
@@ -2905,7 +2905,7 @@
 
 <file path=customXML/item1.xml><?xml version="1.0" encoding="utf-8"?>
 <go:gDocsCustomXmlDataStorage xmlns:go="http://customooxmlschemas.google.com/" xmlns:r="http://schemas.openxmlformats.org/officeDocument/2006/relationships">
-  <go:docsCustomData xmlns:go="http://customooxmlschemas.google.com/" roundtripDataSignature="AMtx7mgfuB6mwM7bJeeamBMldhtPPQS+qQ==">AMUW2mV2mvHRfO4a0qBHY8n1J8Y5uVctjxcXZApspPD6QPzC0TVlJxUY0vzBSFqDQYJrjQ9/R4A4IPvteDN1LWTRWejkW0lW5BhrTuelcMzCIhYHTYZtqzQ=</go:docsCustomData>
+  <go:docsCustomData xmlns:go="http://customooxmlschemas.google.com/" roundtripDataSignature="AMtx7mgfuB6mwM7bJeeamBMldhtPPQS+qQ==">AMUW2mUBdyPf+VihzlHzIzj2UCEQsIhG5usBsKHYpwpmx0UtvLllXyiBK4qLHvuq6A610b9VsBNRmKqorLaIAZUwhowOE42MXTw4IqdHeNKDt2vlg9CaLQU=</go:docsCustomData>
 </go:gDocsCustomXmlDataStorage>
 </file>
 

</xml_diff>